<commit_message>
Dox Mod 7 Update
To update the word document with the github repo link.
</commit_message>
<xml_diff>
--- a/Module 7/Module 7 Assignment/Garcia-Module7_2-Assignment.docx
+++ b/Module 7/Module 7 Assignment/Garcia-Module7_2-Assignment.docx
@@ -259,6 +259,14 @@
           <w:szCs w:val="24"/>
         </w:rPr>
       </w:pPr>
+      <w:r>
+        <w:rPr>
+          <w:rFonts w:ascii="Times New Roman" w:hAnsi="Times New Roman" w:cs="Times New Roman"/>
+          <w:sz w:val="24"/>
+          <w:szCs w:val="24"/>
+        </w:rPr>
+        <w:t>https://github.com/RUKtheCROOK/CSD-310/tree/main/Module%207</w:t>
+      </w:r>
     </w:p>
     <w:sectPr>
       <w:pgSz w:w="12240" w:h="15840"/>

</xml_diff>